<commit_message>
completed machine learning documentation
</commit_message>
<xml_diff>
--- a/CA2/MSC_DA_CA2_SBS23011.docx
+++ b/CA2/MSC_DA_CA2_SBS23011.docx
@@ -1147,7 +1147,7 @@
           <w:r>
             <w:fldChar w:fldCharType="separate"/>
           </w:r>
-          <w:hyperlink w:anchor="_Toc135847010" w:history="1">
+          <w:hyperlink w:anchor="_Toc135859177" w:history="1">
             <w:r>
               <w:rPr>
                 <w:rStyle w:val="Hyperlink"/>
@@ -1174,7 +1174,7 @@
                 <w:noProof/>
                 <w:webHidden/>
               </w:rPr>
-              <w:instrText xml:space="preserve"> PAGEREF _Toc135847010 \h </w:instrText>
+              <w:instrText xml:space="preserve"> PAGEREF _Toc135859177 \h </w:instrText>
             </w:r>
             <w:r>
               <w:rPr>
@@ -1221,7 +1221,7 @@
               <w14:ligatures w14:val="standardContextual"/>
             </w:rPr>
           </w:pPr>
-          <w:hyperlink w:anchor="_Toc135847011" w:history="1">
+          <w:hyperlink w:anchor="_Toc135859178" w:history="1">
             <w:r>
               <w:rPr>
                 <w:rStyle w:val="Hyperlink"/>
@@ -1248,7 +1248,7 @@
                 <w:noProof/>
                 <w:webHidden/>
               </w:rPr>
-              <w:instrText xml:space="preserve"> PAGEREF _Toc135847011 \h </w:instrText>
+              <w:instrText xml:space="preserve"> PAGEREF _Toc135859178 \h </w:instrText>
             </w:r>
             <w:r>
               <w:rPr>
@@ -1295,7 +1295,7 @@
               <w14:ligatures w14:val="standardContextual"/>
             </w:rPr>
           </w:pPr>
-          <w:hyperlink w:anchor="_Toc135847012" w:history="1">
+          <w:hyperlink w:anchor="_Toc135859179" w:history="1">
             <w:r>
               <w:rPr>
                 <w:rStyle w:val="Hyperlink"/>
@@ -1322,7 +1322,7 @@
                 <w:noProof/>
                 <w:webHidden/>
               </w:rPr>
-              <w:instrText xml:space="preserve"> PAGEREF _Toc135847012 \h </w:instrText>
+              <w:instrText xml:space="preserve"> PAGEREF _Toc135859179 \h </w:instrText>
             </w:r>
             <w:r>
               <w:rPr>
@@ -1369,7 +1369,7 @@
               <w14:ligatures w14:val="standardContextual"/>
             </w:rPr>
           </w:pPr>
-          <w:hyperlink w:anchor="_Toc135847013" w:history="1">
+          <w:hyperlink w:anchor="_Toc135859180" w:history="1">
             <w:r>
               <w:rPr>
                 <w:rStyle w:val="Hyperlink"/>
@@ -1396,7 +1396,7 @@
                 <w:noProof/>
                 <w:webHidden/>
               </w:rPr>
-              <w:instrText xml:space="preserve"> PAGEREF _Toc135847013 \h </w:instrText>
+              <w:instrText xml:space="preserve"> PAGEREF _Toc135859180 \h </w:instrText>
             </w:r>
             <w:r>
               <w:rPr>
@@ -1443,7 +1443,7 @@
               <w14:ligatures w14:val="standardContextual"/>
             </w:rPr>
           </w:pPr>
-          <w:hyperlink w:anchor="_Toc135847014" w:history="1">
+          <w:hyperlink w:anchor="_Toc135859181" w:history="1">
             <w:r>
               <w:rPr>
                 <w:rStyle w:val="Hyperlink"/>
@@ -1470,7 +1470,7 @@
                 <w:noProof/>
                 <w:webHidden/>
               </w:rPr>
-              <w:instrText xml:space="preserve"> PAGEREF _Toc135847014 \h </w:instrText>
+              <w:instrText xml:space="preserve"> PAGEREF _Toc135859181 \h </w:instrText>
             </w:r>
             <w:r>
               <w:rPr>
@@ -1517,7 +1517,7 @@
               <w14:ligatures w14:val="standardContextual"/>
             </w:rPr>
           </w:pPr>
-          <w:hyperlink w:anchor="_Toc135847015" w:history="1">
+          <w:hyperlink w:anchor="_Toc135859182" w:history="1">
             <w:r>
               <w:rPr>
                 <w:rStyle w:val="Hyperlink"/>
@@ -1544,7 +1544,155 @@
                 <w:noProof/>
                 <w:webHidden/>
               </w:rPr>
-              <w:instrText xml:space="preserve"> PAGEREF _Toc135847015 \h </w:instrText>
+              <w:instrText xml:space="preserve"> PAGEREF _Toc135859182 \h </w:instrText>
+            </w:r>
+            <w:r>
+              <w:rPr>
+                <w:noProof/>
+                <w:webHidden/>
+              </w:rPr>
+            </w:r>
+            <w:r>
+              <w:rPr>
+                <w:noProof/>
+                <w:webHidden/>
+              </w:rPr>
+              <w:fldChar w:fldCharType="separate"/>
+            </w:r>
+            <w:r>
+              <w:rPr>
+                <w:noProof/>
+                <w:webHidden/>
+              </w:rPr>
+              <w:t>8</w:t>
+            </w:r>
+            <w:r>
+              <w:rPr>
+                <w:noProof/>
+                <w:webHidden/>
+              </w:rPr>
+              <w:fldChar w:fldCharType="end"/>
+            </w:r>
+          </w:hyperlink>
+        </w:p>
+        <w:p>
+          <w:pPr>
+            <w:pStyle w:val="TOC3"/>
+            <w:tabs>
+              <w:tab w:val="right" w:leader="dot" w:pos="8472"/>
+            </w:tabs>
+            <w:rPr>
+              <w:rFonts w:asciiTheme="minorHAnsi" w:eastAsiaTheme="minorEastAsia" w:hAnsiTheme="minorHAnsi" w:cstheme="minorBidi"/>
+              <w:noProof/>
+              <w:kern w:val="2"/>
+              <w:sz w:val="22"/>
+              <w:szCs w:val="22"/>
+              <w:lang w:eastAsia="en-IE"/>
+              <w14:ligatures w14:val="standardContextual"/>
+            </w:rPr>
+          </w:pPr>
+          <w:hyperlink w:anchor="_Toc135859183" w:history="1">
+            <w:r>
+              <w:rPr>
+                <w:rStyle w:val="Hyperlink"/>
+                <w:noProof/>
+              </w:rPr>
+              <w:t>Programming choice:</w:t>
+            </w:r>
+            <w:r>
+              <w:rPr>
+                <w:noProof/>
+                <w:webHidden/>
+              </w:rPr>
+              <w:tab/>
+            </w:r>
+            <w:r>
+              <w:rPr>
+                <w:noProof/>
+                <w:webHidden/>
+              </w:rPr>
+              <w:fldChar w:fldCharType="begin"/>
+            </w:r>
+            <w:r>
+              <w:rPr>
+                <w:noProof/>
+                <w:webHidden/>
+              </w:rPr>
+              <w:instrText xml:space="preserve"> PAGEREF _Toc135859183 \h </w:instrText>
+            </w:r>
+            <w:r>
+              <w:rPr>
+                <w:noProof/>
+                <w:webHidden/>
+              </w:rPr>
+            </w:r>
+            <w:r>
+              <w:rPr>
+                <w:noProof/>
+                <w:webHidden/>
+              </w:rPr>
+              <w:fldChar w:fldCharType="separate"/>
+            </w:r>
+            <w:r>
+              <w:rPr>
+                <w:noProof/>
+                <w:webHidden/>
+              </w:rPr>
+              <w:t>8</w:t>
+            </w:r>
+            <w:r>
+              <w:rPr>
+                <w:noProof/>
+                <w:webHidden/>
+              </w:rPr>
+              <w:fldChar w:fldCharType="end"/>
+            </w:r>
+          </w:hyperlink>
+        </w:p>
+        <w:p>
+          <w:pPr>
+            <w:pStyle w:val="TOC3"/>
+            <w:tabs>
+              <w:tab w:val="right" w:leader="dot" w:pos="8472"/>
+            </w:tabs>
+            <w:rPr>
+              <w:rFonts w:asciiTheme="minorHAnsi" w:eastAsiaTheme="minorEastAsia" w:hAnsiTheme="minorHAnsi" w:cstheme="minorBidi"/>
+              <w:noProof/>
+              <w:kern w:val="2"/>
+              <w:sz w:val="22"/>
+              <w:szCs w:val="22"/>
+              <w:lang w:eastAsia="en-IE"/>
+              <w14:ligatures w14:val="standardContextual"/>
+            </w:rPr>
+          </w:pPr>
+          <w:hyperlink w:anchor="_Toc135859184" w:history="1">
+            <w:r>
+              <w:rPr>
+                <w:rStyle w:val="Hyperlink"/>
+                <w:noProof/>
+              </w:rPr>
+              <w:t>Programming choice:</w:t>
+            </w:r>
+            <w:r>
+              <w:rPr>
+                <w:noProof/>
+                <w:webHidden/>
+              </w:rPr>
+              <w:tab/>
+            </w:r>
+            <w:r>
+              <w:rPr>
+                <w:noProof/>
+                <w:webHidden/>
+              </w:rPr>
+              <w:fldChar w:fldCharType="begin"/>
+            </w:r>
+            <w:r>
+              <w:rPr>
+                <w:noProof/>
+                <w:webHidden/>
+              </w:rPr>
+              <w:instrText xml:space="preserve"> PAGEREF _Toc135859184 \h </w:instrText>
             </w:r>
             <w:r>
               <w:rPr>
@@ -1591,7 +1739,7 @@
               <w14:ligatures w14:val="standardContextual"/>
             </w:rPr>
           </w:pPr>
-          <w:hyperlink w:anchor="_Toc135847016" w:history="1">
+          <w:hyperlink w:anchor="_Toc135859185" w:history="1">
             <w:r>
               <w:rPr>
                 <w:rStyle w:val="Hyperlink"/>
@@ -1618,7 +1766,7 @@
                 <w:noProof/>
                 <w:webHidden/>
               </w:rPr>
-              <w:instrText xml:space="preserve"> PAGEREF _Toc135847016 \h </w:instrText>
+              <w:instrText xml:space="preserve"> PAGEREF _Toc135859185 \h </w:instrText>
             </w:r>
             <w:r>
               <w:rPr>
@@ -1665,7 +1813,7 @@
               <w14:ligatures w14:val="standardContextual"/>
             </w:rPr>
           </w:pPr>
-          <w:hyperlink w:anchor="_Toc135847017" w:history="1">
+          <w:hyperlink w:anchor="_Toc135859186" w:history="1">
             <w:r>
               <w:rPr>
                 <w:rStyle w:val="Hyperlink"/>
@@ -1692,7 +1840,7 @@
                 <w:noProof/>
                 <w:webHidden/>
               </w:rPr>
-              <w:instrText xml:space="preserve"> PAGEREF _Toc135847017 \h </w:instrText>
+              <w:instrText xml:space="preserve"> PAGEREF _Toc135859186 \h </w:instrText>
             </w:r>
             <w:r>
               <w:rPr>
@@ -1739,7 +1887,7 @@
               <w14:ligatures w14:val="standardContextual"/>
             </w:rPr>
           </w:pPr>
-          <w:hyperlink w:anchor="_Toc135847018" w:history="1">
+          <w:hyperlink w:anchor="_Toc135859187" w:history="1">
             <w:r>
               <w:rPr>
                 <w:rStyle w:val="Hyperlink"/>
@@ -1766,7 +1914,7 @@
                 <w:noProof/>
                 <w:webHidden/>
               </w:rPr>
-              <w:instrText xml:space="preserve"> PAGEREF _Toc135847018 \h </w:instrText>
+              <w:instrText xml:space="preserve"> PAGEREF _Toc135859187 \h </w:instrText>
             </w:r>
             <w:r>
               <w:rPr>
@@ -2271,13 +2419,7 @@
         <w:rPr>
           <w:i/>
         </w:rPr>
-        <w:t>throughout</w:t>
-      </w:r>
-      <w:r>
-        <w:rPr>
-          <w:i/>
-        </w:rPr>
-        <w:t xml:space="preserve"> </w:t>
+        <w:t xml:space="preserve">throughout </w:t>
       </w:r>
       <w:r>
         <w:rPr>
@@ -2347,7 +2489,7 @@
           <w:lang w:val="en-US"/>
         </w:rPr>
       </w:pPr>
-      <w:bookmarkStart w:id="0" w:name="_Toc135847010"/>
+      <w:bookmarkStart w:id="0" w:name="_Toc135859177"/>
       <w:r>
         <w:t>Introduction</w:t>
       </w:r>
@@ -2492,7 +2634,7 @@
       <w:pPr>
         <w:pStyle w:val="Heading2"/>
       </w:pPr>
-      <w:bookmarkStart w:id="1" w:name="_Toc135847011"/>
+      <w:bookmarkStart w:id="1" w:name="_Toc135859178"/>
       <w:r>
         <w:t xml:space="preserve">Assessment </w:t>
       </w:r>
@@ -2667,7 +2809,7 @@
       <w:pPr>
         <w:pStyle w:val="Heading2"/>
       </w:pPr>
-      <w:bookmarkStart w:id="2" w:name="_Toc135847012"/>
+      <w:bookmarkStart w:id="2" w:name="_Toc135859179"/>
       <w:r>
         <w:t>Data Licensing</w:t>
       </w:r>
@@ -2896,7 +3038,7 @@
       <w:pPr>
         <w:pStyle w:val="Heading2"/>
       </w:pPr>
-      <w:bookmarkStart w:id="3" w:name="_Toc135847013"/>
+      <w:bookmarkStart w:id="3" w:name="_Toc135859180"/>
       <w:r>
         <w:lastRenderedPageBreak/>
         <w:t>Business Understanding</w:t>
@@ -3775,7 +3917,7 @@
       <w:pPr>
         <w:pStyle w:val="Heading2"/>
       </w:pPr>
-      <w:bookmarkStart w:id="4" w:name="_Toc135847014"/>
+      <w:bookmarkStart w:id="4" w:name="_Toc135859181"/>
       <w:r>
         <w:t xml:space="preserve">Data </w:t>
       </w:r>
@@ -4005,13 +4147,8 @@
         <w:t>'</w:t>
       </w:r>
       <w:proofErr w:type="spellStart"/>
-      <w:proofErr w:type="gramStart"/>
-      <w:r>
-        <w:t>indic</w:t>
-      </w:r>
-      <w:proofErr w:type="gramEnd"/>
-      <w:r>
-        <w:t>_bt</w:t>
+      <w:r>
+        <w:t>indic_bt</w:t>
       </w:r>
       <w:proofErr w:type="spellEnd"/>
       <w:r>
@@ -4032,15 +4169,7 @@
         <w:textAlignment w:val="auto"/>
       </w:pPr>
       <w:r>
-        <w:t>'</w:t>
-      </w:r>
-      <w:proofErr w:type="gramStart"/>
-      <w:r>
-        <w:t>nace</w:t>
-      </w:r>
-      <w:proofErr w:type="gramEnd"/>
-      <w:r>
-        <w:t xml:space="preserve">_r2', </w:t>
+        <w:t xml:space="preserve">'nace_r2', </w:t>
       </w:r>
     </w:p>
     <w:p>
@@ -4256,11 +4385,16 @@
       <w:pPr>
         <w:pStyle w:val="Heading3"/>
       </w:pPr>
+      <w:bookmarkStart w:id="5" w:name="_Toc135859182"/>
       <w:r>
         <w:t>Programming choice</w:t>
       </w:r>
       <w:r>
-        <w:t xml:space="preserve">: </w:t>
+        <w:t>:</w:t>
+      </w:r>
+      <w:bookmarkEnd w:id="5"/>
+      <w:r>
+        <w:t xml:space="preserve"> </w:t>
       </w:r>
     </w:p>
     <w:p>
@@ -4334,6 +4468,7 @@
       <w:pPr>
         <w:pStyle w:val="Heading3"/>
       </w:pPr>
+      <w:bookmarkStart w:id="6" w:name="_Toc135859183"/>
       <w:r>
         <w:t>Programming</w:t>
       </w:r>
@@ -4341,7 +4476,11 @@
         <w:t xml:space="preserve"> choice</w:t>
       </w:r>
       <w:r>
-        <w:t xml:space="preserve">: </w:t>
+        <w:t>:</w:t>
+      </w:r>
+      <w:bookmarkEnd w:id="6"/>
+      <w:r>
+        <w:t xml:space="preserve"> </w:t>
       </w:r>
     </w:p>
     <w:p>
@@ -4477,14 +4616,14 @@
       <w:pPr>
         <w:pStyle w:val="Heading3"/>
       </w:pPr>
-      <w:bookmarkStart w:id="5" w:name="_Toc135847015"/>
+      <w:bookmarkStart w:id="7" w:name="_Toc135859184"/>
       <w:r>
         <w:t>Programming</w:t>
       </w:r>
       <w:r>
         <w:t xml:space="preserve"> choice:</w:t>
       </w:r>
-      <w:bookmarkEnd w:id="5"/>
+      <w:bookmarkEnd w:id="7"/>
       <w:r>
         <w:t xml:space="preserve"> </w:t>
       </w:r>
@@ -5436,12 +5575,46 @@
       <w:pPr>
         <w:pStyle w:val="Heading2"/>
       </w:pPr>
-      <w:bookmarkStart w:id="6" w:name="_Toc135847016"/>
+      <w:bookmarkStart w:id="8" w:name="_Toc135859185"/>
       <w:r>
         <w:lastRenderedPageBreak/>
         <w:t>Modelling</w:t>
       </w:r>
-      <w:bookmarkEnd w:id="6"/>
+      <w:bookmarkEnd w:id="8"/>
+    </w:p>
+    <w:p/>
+    <w:p>
+      <w:pPr>
+        <w:rPr>
+          <w:rStyle w:val="QuoteChar"/>
+        </w:rPr>
+      </w:pPr>
+      <w:r>
+        <w:rPr>
+          <w:rStyle w:val="QuoteChar"/>
+        </w:rPr>
+        <w:t>(</w:t>
+      </w:r>
+      <w:proofErr w:type="spellStart"/>
+      <w:r>
+        <w:rPr>
+          <w:rStyle w:val="QuoteChar"/>
+        </w:rPr>
+        <w:t>Jupyter</w:t>
+      </w:r>
+      <w:proofErr w:type="spellEnd"/>
+      <w:r>
+        <w:rPr>
+          <w:rStyle w:val="QuoteChar"/>
+        </w:rPr>
+        <w:t xml:space="preserve"> Notebook</w:t>
+      </w:r>
+      <w:r>
+        <w:rPr>
+          <w:rStyle w:val="QuoteChar"/>
+        </w:rPr>
+        <w:t>: Data Understanding / Preparation: Section 5. Descriptive Statistics)</w:t>
+      </w:r>
     </w:p>
     <w:p/>
     <w:p>
@@ -5591,7 +5764,7 @@
       <w:pPr>
         <w:pStyle w:val="Heading3"/>
       </w:pPr>
-      <w:bookmarkStart w:id="7" w:name="_Toc135847017"/>
+      <w:bookmarkStart w:id="9" w:name="_Toc135859186"/>
       <w:r>
         <w:rPr>
           <w:rStyle w:val="Heading2Char"/>
@@ -5602,7 +5775,7 @@
       <w:r>
         <w:t>:</w:t>
       </w:r>
-      <w:bookmarkEnd w:id="7"/>
+      <w:bookmarkEnd w:id="9"/>
       <w:r>
         <w:t xml:space="preserve"> </w:t>
       </w:r>
@@ -5963,6 +6136,7 @@
         <w:rPr>
           <w:lang w:val="en-AU"/>
         </w:rPr>
+        <w:lastRenderedPageBreak/>
         <w:t xml:space="preserve">Once these tasks were </w:t>
       </w:r>
       <w:r>
@@ -6044,14 +6218,7 @@
         <w:rPr>
           <w:lang w:val="en-AU"/>
         </w:rPr>
-        <w:t xml:space="preserve">the conclusion </w:t>
-      </w:r>
-      <w:r>
-        <w:rPr>
-          <w:lang w:val="en-AU"/>
-        </w:rPr>
-        <w:lastRenderedPageBreak/>
-        <w:t xml:space="preserve">that variance in the target variable </w:t>
+        <w:t xml:space="preserve">the conclusion that variance in the target variable </w:t>
       </w:r>
       <w:r>
         <w:rPr>
@@ -6395,13 +6562,7 @@
         <w:rPr>
           <w:lang w:val="en-AU"/>
         </w:rPr>
-        <w:t>S</w:t>
-      </w:r>
-      <w:r>
-        <w:rPr>
-          <w:lang w:val="en-AU"/>
-        </w:rPr>
-        <w:t xml:space="preserve">huffled the </w:t>
+        <w:t xml:space="preserve">Shuffled the </w:t>
       </w:r>
       <w:r>
         <w:rPr>
@@ -6503,7 +6664,7 @@
           <w:b w:val="0"/>
         </w:rPr>
       </w:pPr>
-      <w:bookmarkStart w:id="8" w:name="_Toc135847018"/>
+      <w:bookmarkStart w:id="10" w:name="_Toc135859187"/>
       <w:r>
         <w:rPr>
           <w:rStyle w:val="Heading2Char"/>
@@ -6511,7 +6672,7 @@
         </w:rPr>
         <w:t>Programming Choice:</w:t>
       </w:r>
-      <w:bookmarkEnd w:id="8"/>
+      <w:bookmarkEnd w:id="10"/>
     </w:p>
     <w:p>
       <w:r>
@@ -6582,13 +6743,75 @@
         <w:t xml:space="preserve"> to demonstrate how little performance tuning </w:t>
       </w:r>
       <w:r>
-        <w:t xml:space="preserve">this model with this data </w:t>
+        <w:t xml:space="preserve">this model </w:t>
+      </w:r>
+      <w:r>
+        <w:t xml:space="preserve">combined with </w:t>
+      </w:r>
+      <w:r>
+        <w:t xml:space="preserve">this data </w:t>
       </w:r>
       <w:r>
         <w:t>require</w:t>
       </w:r>
       <w:r>
         <w:t>s.</w:t>
+      </w:r>
+    </w:p>
+    <w:p/>
+    <w:p>
+      <w:r>
+        <w:t xml:space="preserve">The final task for this section involved </w:t>
+      </w:r>
+      <w:r>
+        <w:t xml:space="preserve">  using the lasso regression model to determine what features have an appreciable </w:t>
+      </w:r>
+      <w:r>
+        <w:t>e</w:t>
+      </w:r>
+      <w:r>
+        <w:t xml:space="preserve">ffect on production volumes. </w:t>
+      </w:r>
+      <w:r>
+        <w:t xml:space="preserve"> As before the same workflow was followed to apply the model to </w:t>
+      </w:r>
+      <w:r>
+        <w:t xml:space="preserve">the split test and train data, </w:t>
+      </w:r>
+      <w:r>
+        <w:t xml:space="preserve">and a plot used to demonstrate the </w:t>
+      </w:r>
+      <w:r>
+        <w:t>e</w:t>
+      </w:r>
+      <w:r>
+        <w:t>ffects (both negative and positive</w:t>
+      </w:r>
+      <w:r>
+        <w:t>)</w:t>
+      </w:r>
+      <w:r>
+        <w:t xml:space="preserve"> of certain features</w:t>
+      </w:r>
+      <w:r>
+        <w:t xml:space="preserve">. To further tune this </w:t>
+      </w:r>
+      <w:r>
+        <w:t>model,</w:t>
+      </w:r>
+      <w:r>
+        <w:t xml:space="preserve"> I utilised </w:t>
+      </w:r>
+      <w:proofErr w:type="spellStart"/>
+      <w:r>
+        <w:t>GridSearchCV</w:t>
+      </w:r>
+      <w:proofErr w:type="spellEnd"/>
+      <w:r>
+        <w:t xml:space="preserve"> and once the optimal </w:t>
+      </w:r>
+      <w:r>
+        <w:t>alpha score was retrieved applied this to the model to plot a comparison.</w:t>
       </w:r>
     </w:p>
     <w:p/>
@@ -6605,7 +6828,34 @@
         </w:sectPr>
       </w:pPr>
       <w:r>
-        <w:t xml:space="preserve">The final task for this section involved </w:t>
+        <w:t>In summary</w:t>
+      </w:r>
+      <w:r>
+        <w:t xml:space="preserve"> using regression techniques I was able to utilise </w:t>
+      </w:r>
+      <w:r>
+        <w:t xml:space="preserve">my collected data </w:t>
+      </w:r>
+      <w:r>
+        <w:t xml:space="preserve">to make predictions on </w:t>
+      </w:r>
+      <w:r>
+        <w:t xml:space="preserve">expected </w:t>
+      </w:r>
+      <w:r>
+        <w:t xml:space="preserve">production </w:t>
+      </w:r>
+      <w:r>
+        <w:t>volumes and</w:t>
+      </w:r>
+      <w:r>
+        <w:t xml:space="preserve"> also identify the specific features that </w:t>
+      </w:r>
+      <w:r>
+        <w:t>have a substantial effect on prediction models</w:t>
+      </w:r>
+      <w:r>
+        <w:t>.</w:t>
       </w:r>
     </w:p>
     <w:p>
@@ -8334,7 +8584,7 @@
   <w:style w:type="paragraph" w:default="1" w:styleId="Normal">
     <w:name w:val="Normal"/>
     <w:qFormat/>
-    <w:rsid w:val="00177AC6"/>
+    <w:rsid w:val="00095F23"/>
     <w:pPr>
       <w:overflowPunct w:val="0"/>
       <w:autoSpaceDE w:val="0"/>
@@ -9288,12 +9538,6 @@
 </file>
 
 <file path=customXml/item1.xml><?xml version="1.0" encoding="utf-8"?>
-<go:gDocsCustomXmlDataStorage xmlns:go="http://customooxmlschemas.google.com/" xmlns:r="http://schemas.openxmlformats.org/officeDocument/2006/relationships">
-  <go:docsCustomData xmlns:go="http://customooxmlschemas.google.com/" roundtripDataSignature="AMtx7mhvhE1WSvTLC3boxjMHdo0oZiJPJg==">AMUW2mVPY4qn8Z8SfhcXxzB8/C1DnZnVqB02RxOosEZgD928Q9fwPp0gvnbmc4ULirCiic4OxYCvFasoT+rdbC5asXbW8tew6puXoB9rZt36iEGvDR8xjtg=</go:docsCustomData>
-</go:gDocsCustomXmlDataStorage>
-</file>
-
-<file path=customXml/item2.xml><?xml version="1.0" encoding="utf-8"?>
 <b:Sources xmlns:b="http://schemas.openxmlformats.org/officeDocument/2006/bibliography" xmlns="http://schemas.openxmlformats.org/officeDocument/2006/bibliography" SelectedStyle="\HarvardAnglia2008OfficeOnline.xsl" StyleName="Harvard - Anglia" Version="2008">
   <b:Source>
     <b:Tag>Dub23</b:Tag>
@@ -10193,19 +10437,25 @@
 </b:Sources>
 </file>
 
+<file path=customXml/item2.xml><?xml version="1.0" encoding="utf-8"?>
+<go:gDocsCustomXmlDataStorage xmlns:go="http://customooxmlschemas.google.com/" xmlns:r="http://schemas.openxmlformats.org/officeDocument/2006/relationships">
+  <go:docsCustomData xmlns:go="http://customooxmlschemas.google.com/" roundtripDataSignature="AMtx7mhvhE1WSvTLC3boxjMHdo0oZiJPJg==">AMUW2mVPY4qn8Z8SfhcXxzB8/C1DnZnVqB02RxOosEZgD928Q9fwPp0gvnbmc4ULirCiic4OxYCvFasoT+rdbC5asXbW8tew6puXoB9rZt36iEGvDR8xjtg=</go:docsCustomData>
+</go:gDocsCustomXmlDataStorage>
+</file>
+
 <file path=customXml/itemProps1.xml><?xml version="1.0" encoding="utf-8"?>
+<ds:datastoreItem xmlns:ds="http://schemas.openxmlformats.org/officeDocument/2006/customXml" ds:itemID="{656FA0F3-D667-4E65-AB72-90D1BE394529}">
+  <ds:schemaRefs>
+    <ds:schemaRef ds:uri="http://schemas.openxmlformats.org/officeDocument/2006/bibliography"/>
+  </ds:schemaRefs>
+</ds:datastoreItem>
+</file>
+
+<file path=customXml/itemProps2.xml><?xml version="1.0" encoding="utf-8"?>
 <ds:datastoreItem xmlns:ds="http://schemas.openxmlformats.org/officeDocument/2006/customXml" ds:itemID="{11111111-1234-1234-1234-123412341234}">
   <ds:schemaRefs>
     <ds:schemaRef ds:uri="http://customooxmlschemas.google.com/"/>
     <ds:schemaRef ds:uri="http://schemas.openxmlformats.org/officeDocument/2006/relationships"/>
   </ds:schemaRefs>
 </ds:datastoreItem>
-</file>
-
-<file path=customXml/itemProps2.xml><?xml version="1.0" encoding="utf-8"?>
-<ds:datastoreItem xmlns:ds="http://schemas.openxmlformats.org/officeDocument/2006/customXml" ds:itemID="{656FA0F3-D667-4E65-AB72-90D1BE394529}">
-  <ds:schemaRefs>
-    <ds:schemaRef ds:uri="http://schemas.openxmlformats.org/officeDocument/2006/bibliography"/>
-  </ds:schemaRefs>
-</ds:datastoreItem>
 </file>
</xml_diff>